<commit_message>
Kleine Korrektur im Design.docx gemacht und PDF erstellt.
</commit_message>
<xml_diff>
--- a/Documents/Design/Design.docx
+++ b/Documents/Design/Design.docx
@@ -37039,12 +37039,7 @@
     </w:p>
     <w:p>
       <w:r>
-        <w:t>Dieser Punkt ist nicht im Paketdiagramm ersichtlich, aber dennoch ein essentieller Entscheid. Das Java-Spieleentwicklungsframework libGDX bietet den Scene 2D Scene Graph um UI- und Spielelemente einfach verwalten zu könne</w:t>
-      </w:r>
-      <w:bookmarkStart w:id="12" w:name="_GoBack"/>
-      <w:bookmarkEnd w:id="12"/>
-      <w:r>
-        <w:t>n. Das Konzept beruht auf der Analogie mit einem Bühnenspiel: Ein Stage-Objekt dient als Container für Actor-Objekte und handelt</w:t>
+        <w:t>Dieser Punkt ist nicht im Paketdiagramm ersichtlich, aber dennoch ein essentieller Entscheid. Das Java-Spieleentwicklungsframework libGDX bietet den Scene 2D Scene Graph um UI- und Spielelemente einfach verwalten zu können. Das Konzept beruht auf der Analogie mit einem Bühnenspiel: Ein Stage-Objekt dient als Container für Actor-Objekte und handelt</w:t>
       </w:r>
       <w:r>
         <w:t xml:space="preserve"> </w:t>
@@ -37073,11 +37068,11 @@
       <w:pPr>
         <w:pStyle w:val="berschrift3"/>
       </w:pPr>
-      <w:bookmarkStart w:id="13" w:name="_Toc404007465"/>
+      <w:bookmarkStart w:id="12" w:name="_Toc404007465"/>
       <w:r>
         <w:t>Game-Paket</w:t>
       </w:r>
-      <w:bookmarkEnd w:id="13"/>
+      <w:bookmarkEnd w:id="12"/>
     </w:p>
     <w:p>
       <w:r>
@@ -37093,12 +37088,12 @@
       <w:pPr>
         <w:pStyle w:val="berschrift3"/>
       </w:pPr>
-      <w:bookmarkStart w:id="14" w:name="_Toc404007466"/>
+      <w:bookmarkStart w:id="13" w:name="_Toc404007466"/>
       <w:r>
         <w:lastRenderedPageBreak/>
         <w:t>User-Paket</w:t>
       </w:r>
-      <w:bookmarkEnd w:id="14"/>
+      <w:bookmarkEnd w:id="13"/>
     </w:p>
     <w:p>
       <w:r>
@@ -37109,15 +37104,23 @@
       <w:pPr>
         <w:pStyle w:val="berschrift3"/>
       </w:pPr>
-      <w:bookmarkStart w:id="15" w:name="_Toc404007467"/>
+      <w:bookmarkStart w:id="14" w:name="_Toc404007467"/>
       <w:r>
         <w:t>Menus-Paket</w:t>
       </w:r>
-      <w:bookmarkEnd w:id="15"/>
+      <w:bookmarkEnd w:id="14"/>
     </w:p>
     <w:p>
       <w:r>
-        <w:t>Hier kam neu die Klasse StatisticsMenu hinzu. Dem Namen entsprechend handelt es sich um den Statstikbildschirm im Menü.</w:t>
+        <w:t>Hier kam neu die Klasse StatisticsMenu hinzu. Dem Namen entsprechend handelt es sich um den Stat</w:t>
+      </w:r>
+      <w:r>
+        <w:t>i</w:t>
+      </w:r>
+      <w:bookmarkStart w:id="15" w:name="_GoBack"/>
+      <w:bookmarkEnd w:id="15"/>
+      <w:r>
+        <w:t>stikbildschirm im Menü.</w:t>
       </w:r>
     </w:p>
     <w:p>
@@ -37152,10 +37155,10 @@
             <v:path o:extrusionok="f" gradientshapeok="t" o:connecttype="rect"/>
             <o:lock v:ext="edit" aspectratio="t"/>
           </v:shapetype>
-          <v:shape id="_x0000_i1025" type="#_x0000_t75" style="width:453pt;height:573pt" o:ole="">
+          <v:shape id="_x0000_i1025" type="#_x0000_t75" style="width:453.45pt;height:573.25pt" o:ole="">
             <v:imagedata r:id="rId14" o:title=""/>
           </v:shape>
-          <o:OLEObject Type="Embed" ProgID="Visio.Drawing.15" ShapeID="_x0000_i1025" DrawAspect="Content" ObjectID="_1477749459" r:id="rId15"/>
+          <o:OLEObject Type="Embed" ProgID="Visio.Drawing.15" ShapeID="_x0000_i1025" DrawAspect="Content" ObjectID="_1477808201" r:id="rId15"/>
         </w:object>
       </w:r>
     </w:p>
@@ -37966,10 +37969,10 @@
     <w:p>
       <w:r>
         <w:object w:dxaOrig="8820" w:dyaOrig="8616">
-          <v:shape id="_x0000_i1026" type="#_x0000_t75" style="width:416.4pt;height:406.2pt" o:ole="">
+          <v:shape id="_x0000_i1026" type="#_x0000_t75" style="width:416.1pt;height:406.4pt" o:ole="">
             <v:imagedata r:id="rId18" o:title=""/>
           </v:shape>
-          <o:OLEObject Type="Embed" ProgID="Visio.Drawing.15" ShapeID="_x0000_i1026" DrawAspect="Content" ObjectID="_1477749460" r:id="rId19"/>
+          <o:OLEObject Type="Embed" ProgID="Visio.Drawing.15" ShapeID="_x0000_i1026" DrawAspect="Content" ObjectID="_1477808202" r:id="rId19"/>
         </w:object>
       </w:r>
     </w:p>
@@ -38130,10 +38133,10 @@
       </w:pPr>
       <w:r>
         <w:object w:dxaOrig="7296" w:dyaOrig="853">
-          <v:shape id="_x0000_i1027" type="#_x0000_t75" style="width:364.8pt;height:42.6pt" o:ole="">
+          <v:shape id="_x0000_i1027" type="#_x0000_t75" style="width:364.85pt;height:42.9pt" o:ole="">
             <v:imagedata r:id="rId21" o:title=""/>
           </v:shape>
-          <o:OLEObject Type="Embed" ProgID="Visio.Drawing.15" ShapeID="_x0000_i1027" DrawAspect="Content" ObjectID="_1477749461" r:id="rId22"/>
+          <o:OLEObject Type="Embed" ProgID="Visio.Drawing.15" ShapeID="_x0000_i1027" DrawAspect="Content" ObjectID="_1477808203" r:id="rId22"/>
         </w:object>
       </w:r>
     </w:p>
@@ -38267,7 +38270,7 @@
           <v:shape id="_x0000_i1028" type="#_x0000_t75" style="width:243pt;height:126pt" o:ole="">
             <v:imagedata r:id="rId24" o:title=""/>
           </v:shape>
-          <o:OLEObject Type="Embed" ProgID="Visio.Drawing.15" ShapeID="_x0000_i1028" DrawAspect="Content" ObjectID="_1477749462" r:id="rId25"/>
+          <o:OLEObject Type="Embed" ProgID="Visio.Drawing.15" ShapeID="_x0000_i1028" DrawAspect="Content" ObjectID="_1477808204" r:id="rId25"/>
         </w:object>
       </w:r>
     </w:p>
@@ -38372,13 +38375,13 @@
       <w:pPr>
         <w:pStyle w:val="berschrift1"/>
       </w:pPr>
-      <w:bookmarkStart w:id="38" w:name="_Toc401576676"/>
-      <w:bookmarkStart w:id="39" w:name="_Toc404007490"/>
+      <w:bookmarkStart w:id="38" w:name="_Toc404007490"/>
+      <w:bookmarkStart w:id="39" w:name="_Toc401576676"/>
       <w:r>
         <w:lastRenderedPageBreak/>
         <w:t>Glossar</w:t>
       </w:r>
-      <w:bookmarkEnd w:id="39"/>
+      <w:bookmarkEnd w:id="38"/>
     </w:p>
     <w:p>
       <w:r>
@@ -38622,7 +38625,7 @@
       <w:r>
         <w:t>Projektdomäne</w:t>
       </w:r>
-      <w:bookmarkEnd w:id="38"/>
+      <w:bookmarkEnd w:id="39"/>
       <w:bookmarkEnd w:id="40"/>
     </w:p>
     <w:p>
@@ -39315,14 +39318,27 @@
     <w:r>
       <w:t>/</w:t>
     </w:r>
-    <w:fldSimple w:instr=" NUMPAGES   \* MERGEFORMAT ">
-      <w:r>
-        <w:rPr>
-          <w:noProof/>
-        </w:rPr>
-        <w:t>20</w:t>
-      </w:r>
-    </w:fldSimple>
+    <w:r>
+      <w:fldChar w:fldCharType="begin"/>
+    </w:r>
+    <w:r>
+      <w:instrText xml:space="preserve"> NUMPAGES   \* MERGEFORMAT </w:instrText>
+    </w:r>
+    <w:r>
+      <w:fldChar w:fldCharType="separate"/>
+    </w:r>
+    <w:r>
+      <w:rPr>
+        <w:noProof/>
+      </w:rPr>
+      <w:t>20</w:t>
+    </w:r>
+    <w:r>
+      <w:rPr>
+        <w:noProof/>
+      </w:rPr>
+      <w:fldChar w:fldCharType="end"/>
+    </w:r>
   </w:p>
 </w:ftr>
 </file>
@@ -39363,14 +39379,27 @@
     <w:r>
       <w:t>/</w:t>
     </w:r>
-    <w:fldSimple w:instr=" NUMPAGES   \* MERGEFORMAT ">
-      <w:r>
-        <w:rPr>
-          <w:noProof/>
-        </w:rPr>
-        <w:t>20</w:t>
-      </w:r>
-    </w:fldSimple>
+    <w:r>
+      <w:fldChar w:fldCharType="begin"/>
+    </w:r>
+    <w:r>
+      <w:instrText xml:space="preserve"> NUMPAGES   \* MERGEFORMAT </w:instrText>
+    </w:r>
+    <w:r>
+      <w:fldChar w:fldCharType="separate"/>
+    </w:r>
+    <w:r>
+      <w:rPr>
+        <w:noProof/>
+      </w:rPr>
+      <w:t>20</w:t>
+    </w:r>
+    <w:r>
+      <w:rPr>
+        <w:noProof/>
+      </w:rPr>
+      <w:fldChar w:fldCharType="end"/>
+    </w:r>
   </w:p>
 </w:ftr>
 </file>
@@ -39411,14 +39440,27 @@
     <w:r>
       <w:t>/</w:t>
     </w:r>
-    <w:fldSimple w:instr=" NUMPAGES   \* MERGEFORMAT ">
-      <w:r>
-        <w:rPr>
-          <w:noProof/>
-        </w:rPr>
-        <w:t>20</w:t>
-      </w:r>
-    </w:fldSimple>
+    <w:r>
+      <w:fldChar w:fldCharType="begin"/>
+    </w:r>
+    <w:r>
+      <w:instrText xml:space="preserve"> NUMPAGES   \* MERGEFORMAT </w:instrText>
+    </w:r>
+    <w:r>
+      <w:fldChar w:fldCharType="separate"/>
+    </w:r>
+    <w:r>
+      <w:rPr>
+        <w:noProof/>
+      </w:rPr>
+      <w:t>20</w:t>
+    </w:r>
+    <w:r>
+      <w:rPr>
+        <w:noProof/>
+      </w:rPr>
+      <w:fldChar w:fldCharType="end"/>
+    </w:r>
   </w:p>
 </w:ftr>
 </file>
@@ -39451,7 +39493,7 @@
       <w:rPr>
         <w:noProof/>
       </w:rPr>
-      <w:t>11</w:t>
+      <w:t>16</w:t>
     </w:r>
     <w:r>
       <w:fldChar w:fldCharType="end"/>
@@ -39459,14 +39501,27 @@
     <w:r>
       <w:t>/</w:t>
     </w:r>
-    <w:fldSimple w:instr=" NUMPAGES   \* MERGEFORMAT ">
-      <w:r>
-        <w:rPr>
-          <w:noProof/>
-        </w:rPr>
-        <w:t>20</w:t>
-      </w:r>
-    </w:fldSimple>
+    <w:r>
+      <w:fldChar w:fldCharType="begin"/>
+    </w:r>
+    <w:r>
+      <w:instrText xml:space="preserve"> NUMPAGES   \* MERGEFORMAT </w:instrText>
+    </w:r>
+    <w:r>
+      <w:fldChar w:fldCharType="separate"/>
+    </w:r>
+    <w:r>
+      <w:rPr>
+        <w:noProof/>
+      </w:rPr>
+      <w:t>20</w:t>
+    </w:r>
+    <w:r>
+      <w:rPr>
+        <w:noProof/>
+      </w:rPr>
+      <w:fldChar w:fldCharType="end"/>
+    </w:r>
   </w:p>
 </w:ftr>
 </file>
@@ -39508,14 +39563,27 @@
     <w:r>
       <w:t>/</w:t>
     </w:r>
-    <w:fldSimple w:instr=" NUMPAGES   \* MERGEFORMAT ">
-      <w:r>
-        <w:rPr>
-          <w:noProof/>
-        </w:rPr>
-        <w:t>20</w:t>
-      </w:r>
-    </w:fldSimple>
+    <w:r>
+      <w:fldChar w:fldCharType="begin"/>
+    </w:r>
+    <w:r>
+      <w:instrText xml:space="preserve"> NUMPAGES   \* MERGEFORMAT </w:instrText>
+    </w:r>
+    <w:r>
+      <w:fldChar w:fldCharType="separate"/>
+    </w:r>
+    <w:r>
+      <w:rPr>
+        <w:noProof/>
+      </w:rPr>
+      <w:t>20</w:t>
+    </w:r>
+    <w:r>
+      <w:rPr>
+        <w:noProof/>
+      </w:rPr>
+      <w:fldChar w:fldCharType="end"/>
+    </w:r>
     <w:r>
       <w:rPr>
         <w:noProof/>
@@ -39588,8 +39656,6 @@
     </w:r>
     <w:r>
       <w:tab/>
-    </w:r>
-    <w:r>
       <w:t>E. Wangler, C. Mathis</w:t>
     </w:r>
   </w:p>
@@ -44469,7 +44535,7 @@
 </file>
 
 <file path=customXml/itemProps1.xml><?xml version="1.0" encoding="utf-8"?>
-<ds:datastoreItem xmlns:ds="http://schemas.openxmlformats.org/officeDocument/2006/customXml" ds:itemID="{CA641027-EC65-41E5-93F8-F7513602190E}">
+<ds:datastoreItem xmlns:ds="http://schemas.openxmlformats.org/officeDocument/2006/customXml" ds:itemID="{3ACFD2EE-31BB-4C7A-9F0B-ED6021597041}">
   <ds:schemaRefs>
     <ds:schemaRef ds:uri="http://schemas.openxmlformats.org/officeDocument/2006/bibliography"/>
   </ds:schemaRefs>

</xml_diff>